<commit_message>
PID followchart upadate. Word update
</commit_message>
<xml_diff>
--- a/O_DWR_tem_de_executar_acoes_distintas_ao_longo_da_sua_atividade.docx
+++ b/O_DWR_tem_de_executar_acoes_distintas_ao_longo_da_sua_atividade.docx
@@ -83,7 +83,7 @@
       </w:pPr>
       <w:r>
         <w:rPr>
-          <w:highlight w:val="yellow"/>
+          <w:highlight w:val="red"/>
         </w:rPr>
         <w:t>Na Figura</w:t>
       </w:r>
@@ -104,7 +104,7 @@
       </w:r>
       <w:r>
         <w:rPr>
-          <w:highlight w:val="red"/>
+          <w:highlight w:val="yellow"/>
         </w:rPr>
         <w:t>estados</w:t>
       </w:r>
@@ -269,6 +269,59 @@
       </w:r>
       <w:r>
         <w:t>O quarto executa o controlo da mudança de direção num cruzamento.</w:t>
+      </w:r>
+      <w:r>
+        <w:rPr>
+          <w:noProof/>
+        </w:rPr>
+        <w:drawing>
+          <wp:inline distT="0" distB="0" distL="0" distR="0" wp14:anchorId="778B6087" wp14:editId="1EBF7417">
+            <wp:extent cx="5397500" cy="3613150"/>
+            <wp:effectExtent l="0" t="0" r="0" b="6350"/>
+            <wp:docPr id="1" name="Imagem 1"/>
+            <wp:cNvGraphicFramePr>
+              <a:graphicFrameLocks xmlns:a="http://schemas.openxmlformats.org/drawingml/2006/main" noChangeAspect="1"/>
+            </wp:cNvGraphicFramePr>
+            <a:graphic xmlns:a="http://schemas.openxmlformats.org/drawingml/2006/main">
+              <a:graphicData uri="http://schemas.openxmlformats.org/drawingml/2006/picture">
+                <pic:pic xmlns:pic="http://schemas.openxmlformats.org/drawingml/2006/picture">
+                  <pic:nvPicPr>
+                    <pic:cNvPr id="0" name="Picture 3"/>
+                    <pic:cNvPicPr>
+                      <a:picLocks noChangeAspect="1" noChangeArrowheads="1"/>
+                    </pic:cNvPicPr>
+                  </pic:nvPicPr>
+                  <pic:blipFill>
+                    <a:blip r:embed="rId6">
+                      <a:extLst>
+                        <a:ext uri="{28A0092B-C50C-407E-A947-70E740481C1C}">
+                          <a14:useLocalDpi xmlns:a14="http://schemas.microsoft.com/office/drawing/2010/main" val="0"/>
+                        </a:ext>
+                      </a:extLst>
+                    </a:blip>
+                    <a:srcRect/>
+                    <a:stretch>
+                      <a:fillRect/>
+                    </a:stretch>
+                  </pic:blipFill>
+                  <pic:spPr bwMode="auto">
+                    <a:xfrm>
+                      <a:off x="0" y="0"/>
+                      <a:ext cx="5397500" cy="3613150"/>
+                    </a:xfrm>
+                    <a:prstGeom prst="rect">
+                      <a:avLst/>
+                    </a:prstGeom>
+                    <a:noFill/>
+                    <a:ln>
+                      <a:noFill/>
+                    </a:ln>
+                  </pic:spPr>
+                </pic:pic>
+              </a:graphicData>
+            </a:graphic>
+          </wp:inline>
+        </w:drawing>
       </w:r>
     </w:p>
     <w:p>
@@ -276,6 +329,7 @@
         <w:pStyle w:val="PhDCorpo"/>
       </w:pPr>
       <w:r>
+        <w:lastRenderedPageBreak/>
         <w:tab/>
       </w:r>
       <w:r>
@@ -434,11 +488,7 @@
         <w:t>é necessário</w:t>
       </w:r>
       <w:r>
-        <w:t xml:space="preserve"> efetuar a leitura de um cartão RFID, fazendo com que o sistema transite para o estado S_RD_RFID. Caso seja </w:t>
-      </w:r>
-      <w:r>
-        <w:lastRenderedPageBreak/>
-        <w:t xml:space="preserve">detetada uma linha horizontal apenas por um dos sensores das extremidades do </w:t>
+        <w:t xml:space="preserve"> efetuar a leitura de um cartão RFID, fazendo com que o sistema transite para o estado S_RD_RFID. Caso seja detetada uma linha horizontal apenas por um dos sensores das extremidades do </w:t>
       </w:r>
       <w:r>
         <w:t>QTR8A</w:t>
@@ -629,13 +679,25 @@
         <w:t xml:space="preserve"> parado à espera</w:t>
       </w:r>
       <w:r>
-        <w:t xml:space="preserve"> que </w:t>
+        <w:t xml:space="preserve"> </w:t>
+      </w:r>
+      <w:r>
+        <w:t>de que</w:t>
+      </w:r>
+      <w:r>
+        <w:t xml:space="preserve"> </w:t>
       </w:r>
       <w:r>
         <w:t xml:space="preserve">a via seja desobstruída, </w:t>
       </w:r>
       <w:r>
-        <w:t>quando sai totalmente da linha durante o percurso ou quando acontece algum problema na mudança de direção. Uma vez neste estado, o DWR precisa da intervenção de um responsável para que possa voltar ao seu estado de funcionamento normal.</w:t>
+        <w:t>quando sai totalmente da linha durante o percurso ou quando acontece algum problema na mudança de direção</w:t>
+      </w:r>
+      <w:r>
+        <w:t xml:space="preserve"> ou quando ocorre um erro na leitura de um cartão RFID</w:t>
+      </w:r>
+      <w:r>
+        <w:t>. Uma vez neste estado, o DWR precisa da intervenção de um responsável para que possa voltar ao seu estado de funcionamento normal.</w:t>
       </w:r>
     </w:p>
     <w:p>
@@ -651,6 +713,7 @@
           <w:b/>
           <w:bCs/>
         </w:rPr>
+        <w:lastRenderedPageBreak/>
         <w:t>Análise do sistema do controlo</w:t>
       </w:r>
     </w:p>
@@ -930,12 +993,21 @@
           <w:sz w:val="24"/>
           <w:highlight w:val="yellow"/>
         </w:rPr>
-        <w:t>na parte central de cada lateral do robô</w:t>
-      </w:r>
-      <w:r>
-        <w:rPr>
-          <w:rFonts w:ascii="NewsGotT" w:hAnsi="NewsGotT" w:cs="Times New Roman"/>
-          <w:sz w:val="24"/>
+        <w:t xml:space="preserve">na parte central de cada lateral do </w:t>
+      </w:r>
+      <w:r>
+        <w:rPr>
+          <w:rFonts w:ascii="NewsGotT" w:hAnsi="NewsGotT" w:cs="Times New Roman"/>
+          <w:sz w:val="24"/>
+          <w:highlight w:val="yellow"/>
+        </w:rPr>
+        <w:t>robô</w:t>
+      </w:r>
+      <w:r>
+        <w:rPr>
+          <w:rFonts w:ascii="NewsGotT" w:hAnsi="NewsGotT" w:cs="Times New Roman"/>
+          <w:sz w:val="24"/>
+          <w:highlight w:val="yellow"/>
         </w:rPr>
         <w:t xml:space="preserve">. </w:t>
       </w:r>
@@ -979,7 +1051,21 @@
           <w:rFonts w:ascii="NewsGotT" w:hAnsi="NewsGotT" w:cs="Times New Roman"/>
           <w:sz w:val="24"/>
         </w:rPr>
-        <w:t>retas e curvas,</w:t>
+        <w:t xml:space="preserve">retas e </w:t>
+      </w:r>
+      <w:r>
+        <w:rPr>
+          <w:rFonts w:ascii="NewsGotT" w:hAnsi="NewsGotT" w:cs="Times New Roman"/>
+          <w:sz w:val="24"/>
+        </w:rPr>
+        <w:t>curvilíneas</w:t>
+      </w:r>
+      <w:r>
+        <w:rPr>
+          <w:rFonts w:ascii="NewsGotT" w:hAnsi="NewsGotT" w:cs="Times New Roman"/>
+          <w:sz w:val="24"/>
+        </w:rPr>
+        <w:t>,</w:t>
       </w:r>
       <w:r>
         <w:rPr>
@@ -1030,22 +1116,84 @@
           <w:rFonts w:ascii="NewsGotT" w:hAnsi="NewsGotT" w:cs="Times New Roman"/>
           <w:sz w:val="24"/>
         </w:rPr>
-        <w:t>tem de variar de modo a ser ajustar as velocidades de translação e de rotação do centro de massa do robô, de modo a ser possível executar o pretendido.</w:t>
-      </w:r>
-      <w:r>
-        <w:rPr>
-          <w:rFonts w:ascii="NewsGotT" w:hAnsi="NewsGotT" w:cs="Times New Roman"/>
-          <w:sz w:val="24"/>
-        </w:rPr>
-        <w:t xml:space="preserve"> Se se pretender que o robô siga uma trajetória retilínea, os motores terão de ter a mesma velocidade de rotação. Se se pretender que o robô efetue uma trajetória </w:t>
-      </w:r>
-      <w:r>
-        <w:rPr>
-          <w:rFonts w:ascii="NewsGotT" w:hAnsi="NewsGotT" w:cs="Times New Roman"/>
-          <w:sz w:val="24"/>
-        </w:rPr>
-        <w:lastRenderedPageBreak/>
-        <w:t xml:space="preserve">curvilínea, o motor do lado oposto ao que se pretende efetuar a trajetória terá de ter uma velocidade de rotação superior. Ou seja, quando a trajetória é uma </w:t>
+        <w:t>tem de variar de modo a</w:t>
+      </w:r>
+      <w:r>
+        <w:rPr>
+          <w:rFonts w:ascii="NewsGotT" w:hAnsi="NewsGotT" w:cs="Times New Roman"/>
+          <w:sz w:val="24"/>
+        </w:rPr>
+        <w:t xml:space="preserve"> ser possível</w:t>
+      </w:r>
+      <w:r>
+        <w:rPr>
+          <w:rFonts w:ascii="NewsGotT" w:hAnsi="NewsGotT" w:cs="Times New Roman"/>
+          <w:sz w:val="24"/>
+        </w:rPr>
+        <w:t xml:space="preserve"> ajustar as velocidades de translação e de rotação do centro de massa do robô.</w:t>
+      </w:r>
+      <w:r>
+        <w:rPr>
+          <w:rFonts w:ascii="NewsGotT" w:hAnsi="NewsGotT" w:cs="Times New Roman"/>
+          <w:sz w:val="24"/>
+        </w:rPr>
+        <w:t xml:space="preserve"> </w:t>
+      </w:r>
+      <w:r>
+        <w:rPr>
+          <w:rFonts w:ascii="NewsGotT" w:hAnsi="NewsGotT" w:cs="Times New Roman"/>
+          <w:sz w:val="24"/>
+        </w:rPr>
+        <w:t xml:space="preserve"> </w:t>
+      </w:r>
+      <w:r>
+        <w:rPr>
+          <w:rFonts w:ascii="NewsGotT" w:hAnsi="NewsGotT" w:cs="Times New Roman"/>
+          <w:sz w:val="24"/>
+        </w:rPr>
+        <w:t xml:space="preserve">Se se pretender que o robô siga uma trajetória retilínea, os motores terão de </w:t>
+      </w:r>
+      <w:r>
+        <w:rPr>
+          <w:rFonts w:ascii="NewsGotT" w:hAnsi="NewsGotT" w:cs="Times New Roman"/>
+          <w:sz w:val="24"/>
+        </w:rPr>
+        <w:t>rodar</w:t>
+      </w:r>
+      <w:r>
+        <w:rPr>
+          <w:rFonts w:ascii="NewsGotT" w:hAnsi="NewsGotT" w:cs="Times New Roman"/>
+          <w:sz w:val="24"/>
+        </w:rPr>
+        <w:t xml:space="preserve"> </w:t>
+      </w:r>
+      <w:r>
+        <w:rPr>
+          <w:rFonts w:ascii="NewsGotT" w:hAnsi="NewsGotT" w:cs="Times New Roman"/>
+          <w:sz w:val="24"/>
+        </w:rPr>
+        <w:t>à</w:t>
+      </w:r>
+      <w:r>
+        <w:rPr>
+          <w:rFonts w:ascii="NewsGotT" w:hAnsi="NewsGotT" w:cs="Times New Roman"/>
+          <w:sz w:val="24"/>
+        </w:rPr>
+        <w:t xml:space="preserve"> mesma velocidade</w:t>
+      </w:r>
+      <w:r>
+        <w:rPr>
+          <w:rFonts w:ascii="NewsGotT" w:hAnsi="NewsGotT" w:cs="Times New Roman"/>
+          <w:sz w:val="24"/>
+        </w:rPr>
+        <w:t xml:space="preserve">. </w:t>
+      </w:r>
+      <w:r>
+        <w:rPr>
+          <w:rFonts w:ascii="NewsGotT" w:hAnsi="NewsGotT" w:cs="Times New Roman"/>
+          <w:sz w:val="24"/>
+        </w:rPr>
+        <w:t xml:space="preserve">Se se pretender que o robô efetue uma trajetória curvilínea, o motor do lado oposto ao que se pretende efetuar a trajetória terá de ter uma velocidade de rotação superior. Ou seja, quando a trajetória é uma </w:t>
       </w:r>
       <w:r>
         <w:rPr>
@@ -1076,6 +1224,13 @@
           <w:sz w:val="24"/>
         </w:rPr>
         <w:t xml:space="preserve"> à direita, passa-se exatamente o oposto.</w:t>
+      </w:r>
+      <w:r>
+        <w:rPr>
+          <w:rFonts w:ascii="NewsGotT" w:hAnsi="NewsGotT" w:cs="Times New Roman"/>
+          <w:sz w:val="24"/>
+        </w:rPr>
+        <w:t xml:space="preserve"> </w:t>
       </w:r>
     </w:p>
     <w:p>
@@ -1132,6 +1287,7 @@
         <w:rPr>
           <w:rFonts w:ascii="NewsGotT" w:hAnsi="NewsGotT" w:cs="Times New Roman"/>
           <w:sz w:val="24"/>
+          <w:highlight w:val="yellow"/>
         </w:rPr>
         <w:t xml:space="preserve"> responsáveis pelo módulo do seguidor de linha.</w:t>
       </w:r>
@@ -1139,6 +1295,7 @@
         <w:rPr>
           <w:rFonts w:ascii="NewsGotT" w:hAnsi="NewsGotT" w:cs="Times New Roman"/>
           <w:sz w:val="24"/>
+          <w:highlight w:val="yellow"/>
         </w:rPr>
         <w:t xml:space="preserve"> </w:t>
       </w:r>
@@ -1146,6 +1303,7 @@
         <w:rPr>
           <w:rFonts w:ascii="NewsGotT" w:hAnsi="NewsGotT" w:cs="Times New Roman"/>
           <w:sz w:val="24"/>
+          <w:highlight w:val="yellow"/>
         </w:rPr>
         <w:t>A</w:t>
       </w:r>
@@ -1153,6 +1311,7 @@
         <w:rPr>
           <w:rFonts w:ascii="NewsGotT" w:hAnsi="NewsGotT" w:cs="Times New Roman"/>
           <w:sz w:val="24"/>
+          <w:highlight w:val="yellow"/>
         </w:rPr>
         <w:t xml:space="preserve">s variáveis a controlar são a velocidade de translação e velocidade </w:t>
       </w:r>
@@ -1160,6 +1319,7 @@
         <w:rPr>
           <w:rFonts w:ascii="NewsGotT" w:hAnsi="NewsGotT" w:cs="Times New Roman"/>
           <w:sz w:val="24"/>
+          <w:highlight w:val="yellow"/>
         </w:rPr>
         <w:t xml:space="preserve">de rotação </w:t>
       </w:r>
@@ -1167,6 +1327,7 @@
         <w:rPr>
           <w:rFonts w:ascii="NewsGotT" w:hAnsi="NewsGotT" w:cs="Times New Roman"/>
           <w:sz w:val="24"/>
+          <w:highlight w:val="yellow"/>
         </w:rPr>
         <w:t>do centro de massa do robô</w:t>
       </w:r>
@@ -1174,6 +1335,7 @@
         <w:rPr>
           <w:rFonts w:ascii="NewsGotT" w:hAnsi="NewsGotT" w:cs="Times New Roman"/>
           <w:sz w:val="24"/>
+          <w:highlight w:val="yellow"/>
         </w:rPr>
         <w:t>. A</w:t>
       </w:r>
@@ -1181,6 +1343,7 @@
         <w:rPr>
           <w:rFonts w:ascii="NewsGotT" w:hAnsi="NewsGotT" w:cs="Times New Roman"/>
           <w:sz w:val="24"/>
+          <w:highlight w:val="yellow"/>
         </w:rPr>
         <w:t>s variáveis de atuação são os binários dos motores</w:t>
       </w:r>
@@ -1188,6 +1351,7 @@
         <w:rPr>
           <w:rFonts w:ascii="NewsGotT" w:hAnsi="NewsGotT" w:cs="Times New Roman"/>
           <w:sz w:val="24"/>
+          <w:highlight w:val="yellow"/>
         </w:rPr>
         <w:t>.</w:t>
       </w:r>
@@ -1195,6 +1359,7 @@
         <w:rPr>
           <w:rFonts w:ascii="NewsGotT" w:hAnsi="NewsGotT" w:cs="Times New Roman"/>
           <w:sz w:val="24"/>
+          <w:highlight w:val="yellow"/>
         </w:rPr>
         <w:t xml:space="preserve"> </w:t>
       </w:r>
@@ -1202,6 +1367,7 @@
         <w:rPr>
           <w:rFonts w:ascii="NewsGotT" w:hAnsi="NewsGotT" w:cs="Times New Roman"/>
           <w:sz w:val="24"/>
+          <w:highlight w:val="yellow"/>
         </w:rPr>
         <w:t>A</w:t>
       </w:r>
@@ -1209,6 +1375,7 @@
         <w:rPr>
           <w:rFonts w:ascii="NewsGotT" w:hAnsi="NewsGotT" w:cs="Times New Roman"/>
           <w:sz w:val="24"/>
+          <w:highlight w:val="yellow"/>
         </w:rPr>
         <w:t xml:space="preserve">s variáveis de comando </w:t>
       </w:r>
@@ -1216,6 +1383,7 @@
         <w:rPr>
           <w:rFonts w:ascii="NewsGotT" w:hAnsi="NewsGotT" w:cs="Times New Roman"/>
           <w:sz w:val="24"/>
+          <w:highlight w:val="yellow"/>
         </w:rPr>
         <w:t>são</w:t>
       </w:r>
@@ -1223,6 +1391,7 @@
         <w:rPr>
           <w:rFonts w:ascii="NewsGotT" w:hAnsi="NewsGotT" w:cs="Times New Roman"/>
           <w:sz w:val="24"/>
+          <w:highlight w:val="yellow"/>
         </w:rPr>
         <w:t xml:space="preserve"> a fração de modulação do amplificador PWM de cada </w:t>
       </w:r>
@@ -1230,6 +1399,7 @@
         <w:rPr>
           <w:rFonts w:ascii="NewsGotT" w:hAnsi="NewsGotT" w:cs="Times New Roman"/>
           <w:sz w:val="24"/>
+          <w:highlight w:val="yellow"/>
         </w:rPr>
         <w:t>motor</w:t>
       </w:r>
@@ -1237,6 +1407,7 @@
         <w:rPr>
           <w:rFonts w:ascii="NewsGotT" w:hAnsi="NewsGotT" w:cs="Times New Roman"/>
           <w:sz w:val="24"/>
+          <w:highlight w:val="yellow"/>
         </w:rPr>
         <w:t>.</w:t>
       </w:r>
@@ -1244,6 +1415,7 @@
         <w:rPr>
           <w:rFonts w:ascii="NewsGotT" w:hAnsi="NewsGotT" w:cs="Times New Roman"/>
           <w:sz w:val="24"/>
+          <w:highlight w:val="yellow"/>
         </w:rPr>
         <w:t xml:space="preserve"> </w:t>
       </w:r>
@@ -1556,6 +1728,7 @@
           <w:rFonts w:ascii="NewsGotT" w:hAnsi="NewsGotT" w:cs="Times New Roman"/>
           <w:sz w:val="24"/>
         </w:rPr>
+        <w:lastRenderedPageBreak/>
         <w:tab/>
       </w:r>
       <w:r>
@@ -1564,7 +1737,23 @@
           <w:sz w:val="24"/>
           <w:highlight w:val="yellow"/>
         </w:rPr>
+        <w:t xml:space="preserve">Falar dos </w:t>
+      </w:r>
+      <w:r>
+        <w:rPr>
+          <w:rFonts w:ascii="NewsGotT" w:hAnsi="NewsGotT" w:cs="Times New Roman"/>
+          <w:sz w:val="24"/>
+          <w:highlight w:val="yellow"/>
+        </w:rPr>
         <w:t>Sensores</w:t>
+      </w:r>
+      <w:r>
+        <w:rPr>
+          <w:rFonts w:ascii="NewsGotT" w:hAnsi="NewsGotT" w:cs="Times New Roman"/>
+          <w:sz w:val="24"/>
+          <w:highlight w:val="yellow"/>
+        </w:rPr>
+        <w:t>???</w:t>
       </w:r>
     </w:p>
     <w:p>
@@ -1617,7 +1806,21 @@
           <w:rFonts w:ascii="NewsGotT" w:hAnsi="NewsGotT" w:cs="Times New Roman"/>
           <w:sz w:val="24"/>
         </w:rPr>
-        <w:t xml:space="preserve">, que será despoletada por </w:t>
+        <w:t>, que será despoletada por</w:t>
+      </w:r>
+      <w:r>
+        <w:rPr>
+          <w:rFonts w:ascii="NewsGotT" w:hAnsi="NewsGotT" w:cs="Times New Roman"/>
+          <w:sz w:val="24"/>
+        </w:rPr>
+        <w:t xml:space="preserve"> um</w:t>
+      </w:r>
+      <w:r>
+        <w:rPr>
+          <w:rFonts w:ascii="NewsGotT" w:hAnsi="NewsGotT" w:cs="Times New Roman"/>
+          <w:sz w:val="24"/>
+        </w:rPr>
+        <w:t xml:space="preserve"> </w:t>
       </w:r>
       <w:r>
         <w:rPr>
@@ -1633,14 +1836,14 @@
           <w:rFonts w:ascii="NewsGotT" w:hAnsi="NewsGotT" w:cs="Times New Roman"/>
           <w:sz w:val="24"/>
         </w:rPr>
-        <w:t xml:space="preserve"> com u</w:t>
-      </w:r>
-      <w:r>
-        <w:rPr>
-          <w:rFonts w:ascii="NewsGotT" w:hAnsi="NewsGotT" w:cs="Times New Roman"/>
-          <w:sz w:val="24"/>
-        </w:rPr>
-        <w:t xml:space="preserve">m período igual ao período de amostragem </w:t>
+        <w:t xml:space="preserve"> com </w:t>
+      </w:r>
+      <w:r>
+        <w:rPr>
+          <w:rFonts w:ascii="NewsGotT" w:hAnsi="NewsGotT" w:cs="Times New Roman"/>
+          <w:sz w:val="24"/>
+        </w:rPr>
+        <w:t xml:space="preserve">período igual ao período de amostragem </w:t>
       </w:r>
       <w:r>
         <w:rPr>
@@ -1663,6 +1866,121 @@
           <w:sz w:val="24"/>
         </w:rPr>
         <w:t xml:space="preserve"> Esta ISR terá como parâmetros de entrada os valores das leituras dos dois sensores a utilizar e como saída o cálculo da fração da fração de PWM que servirá de entrada aos amplificadores PWM.</w:t>
+      </w:r>
+    </w:p>
+    <w:p>
+      <w:pPr>
+        <w:spacing w:line="360" w:lineRule="auto"/>
+        <w:jc w:val="both"/>
+        <w:rPr>
+          <w:rFonts w:ascii="NewsGotT" w:hAnsi="NewsGotT" w:cs="Times New Roman"/>
+          <w:sz w:val="24"/>
+        </w:rPr>
+      </w:pPr>
+      <w:r>
+        <w:rPr>
+          <w:rFonts w:ascii="NewsGotT" w:hAnsi="NewsGotT" w:cs="Times New Roman"/>
+          <w:sz w:val="24"/>
+        </w:rPr>
+        <w:tab/>
+      </w:r>
+      <w:r>
+        <w:rPr>
+          <w:highlight w:val="red"/>
+        </w:rPr>
+        <w:t>Na Figura</w:t>
+      </w:r>
+      <w:r>
+        <w:t xml:space="preserve">, está ilustrado </w:t>
+      </w:r>
+      <w:r>
+        <w:t>o sistema de controlo implementado. Sendo o objetivo principal do DWR o seguimento da linha, é necessário manter os sensores na parte exterior da mesma. Quando um dos sensores se aproximar da linha, o motor do lado oposto te</w:t>
+      </w:r>
+      <w:r>
+        <w:t>rá</w:t>
+      </w:r>
+      <w:r>
+        <w:t xml:space="preserve"> de compensar o desvio da trajetória</w:t>
+      </w:r>
+      <w:r>
+        <w:rPr>
+          <w:highlight w:val="yellow"/>
+        </w:rPr>
+        <w:t>. Daqui se pode concluir que a variável de referência é zero, ou seja, nenhuma diferença entre as leituras dos dois sensores.</w:t>
+      </w:r>
+      <w:r>
+        <w:t xml:space="preserve"> Assim, a entrada do controlador (variável de erro) será a diferença entre a leitura dos </w:t>
+      </w:r>
+      <w:r>
+        <w:t>mesmos</w:t>
+      </w:r>
+      <w:r>
+        <w:t>.</w:t>
+      </w:r>
+    </w:p>
+    <w:p>
+      <w:pPr>
+        <w:spacing w:line="360" w:lineRule="auto"/>
+        <w:jc w:val="both"/>
+        <w:rPr>
+          <w:rFonts w:ascii="NewsGotT" w:hAnsi="NewsGotT" w:cs="Times New Roman"/>
+          <w:sz w:val="24"/>
+        </w:rPr>
+      </w:pPr>
+      <w:r>
+        <w:rPr>
+          <w:rFonts w:ascii="NewsGotT" w:hAnsi="NewsGotT" w:cs="Times New Roman"/>
+          <w:noProof/>
+          <w:sz w:val="24"/>
+        </w:rPr>
+        <w:drawing>
+          <wp:inline distT="0" distB="0" distL="0" distR="0" wp14:anchorId="5BFA70BE" wp14:editId="1CF7EC9A">
+            <wp:extent cx="5397500" cy="2355850"/>
+            <wp:effectExtent l="0" t="0" r="0" b="6350"/>
+            <wp:docPr id="3" name="Imagem 3"/>
+            <wp:cNvGraphicFramePr>
+              <a:graphicFrameLocks xmlns:a="http://schemas.openxmlformats.org/drawingml/2006/main" noChangeAspect="1"/>
+            </wp:cNvGraphicFramePr>
+            <a:graphic xmlns:a="http://schemas.openxmlformats.org/drawingml/2006/main">
+              <a:graphicData uri="http://schemas.openxmlformats.org/drawingml/2006/picture">
+                <pic:pic xmlns:pic="http://schemas.openxmlformats.org/drawingml/2006/picture">
+                  <pic:nvPicPr>
+                    <pic:cNvPr id="0" name="Picture 4"/>
+                    <pic:cNvPicPr>
+                      <a:picLocks noChangeAspect="1" noChangeArrowheads="1"/>
+                    </pic:cNvPicPr>
+                  </pic:nvPicPr>
+                  <pic:blipFill>
+                    <a:blip r:embed="rId7">
+                      <a:extLst>
+                        <a:ext uri="{28A0092B-C50C-407E-A947-70E740481C1C}">
+                          <a14:useLocalDpi xmlns:a14="http://schemas.microsoft.com/office/drawing/2010/main" val="0"/>
+                        </a:ext>
+                      </a:extLst>
+                    </a:blip>
+                    <a:srcRect/>
+                    <a:stretch>
+                      <a:fillRect/>
+                    </a:stretch>
+                  </pic:blipFill>
+                  <pic:spPr bwMode="auto">
+                    <a:xfrm>
+                      <a:off x="0" y="0"/>
+                      <a:ext cx="5397500" cy="2355850"/>
+                    </a:xfrm>
+                    <a:prstGeom prst="rect">
+                      <a:avLst/>
+                    </a:prstGeom>
+                    <a:noFill/>
+                    <a:ln>
+                      <a:noFill/>
+                    </a:ln>
+                  </pic:spPr>
+                </pic:pic>
+              </a:graphicData>
+            </a:graphic>
+          </wp:inline>
+        </w:drawing>
       </w:r>
     </w:p>
     <w:p>
@@ -1701,15 +2019,91 @@
           <w:rFonts w:ascii="NewsGotT" w:hAnsi="NewsGotT" w:cs="Times New Roman"/>
           <w:sz w:val="24"/>
         </w:rPr>
-        <w:t xml:space="preserve">Um controlador é responsável pelo controlo de processos através de algoritmos de controlo específicos. O principal objetivo de um controlador consiste na monitorização, identificação e interpretação de processos via modelos matemáticos de forma produzir uma ação de controlo conveniente. Os controladores podem possuir três ações distintas, proporcional, integral e derivativa, que podem ser conjugadas entre si. A primeira tem uma ação imediata </w:t>
-      </w:r>
-      <w:r>
-        <w:rPr>
-          <w:rFonts w:ascii="NewsGotT" w:hAnsi="NewsGotT" w:cs="Times New Roman"/>
-          <w:sz w:val="24"/>
-        </w:rPr>
-        <w:lastRenderedPageBreak/>
-        <w:t>proporcional ao valor atual do erro, acelera a resposta de um processo controlado, reduz o tempo de subida e o erro máximo</w:t>
+        <w:t xml:space="preserve">Um controlador é responsável pelo controlo de processos através de algoritmos específicos. O </w:t>
+      </w:r>
+      <w:r>
+        <w:rPr>
+          <w:rFonts w:ascii="NewsGotT" w:hAnsi="NewsGotT" w:cs="Times New Roman"/>
+          <w:sz w:val="24"/>
+        </w:rPr>
+        <w:t xml:space="preserve">seu </w:t>
+      </w:r>
+      <w:r>
+        <w:rPr>
+          <w:rFonts w:ascii="NewsGotT" w:hAnsi="NewsGotT" w:cs="Times New Roman"/>
+          <w:sz w:val="24"/>
+        </w:rPr>
+        <w:t>principal objetivo consiste na monitorização, identificação e interpretação de processos</w:t>
+      </w:r>
+      <w:r>
+        <w:rPr>
+          <w:rFonts w:ascii="NewsGotT" w:hAnsi="NewsGotT" w:cs="Times New Roman"/>
+          <w:sz w:val="24"/>
+        </w:rPr>
+        <w:t>,</w:t>
+      </w:r>
+      <w:r>
+        <w:rPr>
+          <w:rFonts w:ascii="NewsGotT" w:hAnsi="NewsGotT" w:cs="Times New Roman"/>
+          <w:sz w:val="24"/>
+        </w:rPr>
+        <w:t xml:space="preserve"> via modelos matemáticos</w:t>
+      </w:r>
+      <w:r>
+        <w:rPr>
+          <w:rFonts w:ascii="NewsGotT" w:hAnsi="NewsGotT" w:cs="Times New Roman"/>
+          <w:sz w:val="24"/>
+        </w:rPr>
+        <w:t>,</w:t>
+      </w:r>
+      <w:r>
+        <w:rPr>
+          <w:rFonts w:ascii="NewsGotT" w:hAnsi="NewsGotT" w:cs="Times New Roman"/>
+          <w:sz w:val="24"/>
+        </w:rPr>
+        <w:t xml:space="preserve"> de forma produzir uma ação de controlo conveniente. </w:t>
+      </w:r>
+      <w:r>
+        <w:rPr>
+          <w:rFonts w:ascii="NewsGotT" w:hAnsi="NewsGotT" w:cs="Times New Roman"/>
+          <w:sz w:val="24"/>
+        </w:rPr>
+        <w:t>Existem</w:t>
+      </w:r>
+      <w:r>
+        <w:rPr>
+          <w:rFonts w:ascii="NewsGotT" w:hAnsi="NewsGotT" w:cs="Times New Roman"/>
+          <w:sz w:val="24"/>
+        </w:rPr>
+        <w:t xml:space="preserve"> três ações </w:t>
+      </w:r>
+      <w:r>
+        <w:rPr>
+          <w:rFonts w:ascii="NewsGotT" w:hAnsi="NewsGotT" w:cs="Times New Roman"/>
+          <w:sz w:val="24"/>
+        </w:rPr>
+        <w:t xml:space="preserve">de controlo </w:t>
+      </w:r>
+      <w:r>
+        <w:rPr>
+          <w:rFonts w:ascii="NewsGotT" w:hAnsi="NewsGotT" w:cs="Times New Roman"/>
+          <w:sz w:val="24"/>
+        </w:rPr>
+        <w:t>distintas</w:t>
+      </w:r>
+      <w:r>
+        <w:rPr>
+          <w:rFonts w:ascii="NewsGotT" w:hAnsi="NewsGotT" w:cs="Times New Roman"/>
+          <w:sz w:val="24"/>
+        </w:rPr>
+        <w:t>:</w:t>
+      </w:r>
+      <w:r>
+        <w:rPr>
+          <w:rFonts w:ascii="NewsGotT" w:hAnsi="NewsGotT" w:cs="Times New Roman"/>
+          <w:sz w:val="24"/>
+        </w:rPr>
+        <w:t xml:space="preserve"> proporcional, integral e derivativa, que podem ser conjugadas entre si. A primeira tem uma ação imediata proporcional ao valor atual do erro, acelera a resposta de um processo controlado, reduz o tempo de subida e o erro máximo</w:t>
       </w:r>
       <w:r>
         <w:rPr>
@@ -1725,6 +2119,7 @@
         </w:rPr>
         <w:t xml:space="preserve"> aumenta o </w:t>
       </w:r>
+      <w:proofErr w:type="spellStart"/>
       <w:r>
         <w:rPr>
           <w:rFonts w:ascii="NewsGotT" w:hAnsi="NewsGotT" w:cs="Times New Roman"/>
@@ -1734,6 +2129,7 @@
         </w:rPr>
         <w:t>overshoot</w:t>
       </w:r>
+      <w:proofErr w:type="spellEnd"/>
       <w:r>
         <w:rPr>
           <w:rFonts w:ascii="NewsGotT" w:hAnsi="NewsGotT" w:cs="Times New Roman"/>
@@ -1741,6 +2137,7 @@
         </w:rPr>
         <w:t xml:space="preserve"> e o tempo de estabilização e produz um </w:t>
       </w:r>
+      <w:proofErr w:type="spellStart"/>
       <w:r>
         <w:rPr>
           <w:rFonts w:ascii="NewsGotT" w:hAnsi="NewsGotT" w:cs="Times New Roman"/>
@@ -1750,6 +2147,7 @@
         </w:rPr>
         <w:t>off-set</w:t>
       </w:r>
+      <w:proofErr w:type="spellEnd"/>
       <w:r>
         <w:rPr>
           <w:rFonts w:ascii="NewsGotT" w:hAnsi="NewsGotT" w:cs="Times New Roman"/>
@@ -1762,8 +2160,31 @@
           <w:rFonts w:ascii="NewsGotT" w:hAnsi="NewsGotT" w:cs="Times New Roman"/>
           <w:sz w:val="24"/>
         </w:rPr>
-        <w:t xml:space="preserve"> A segunda produz uma ação de controlo gradual proporcional ao integral do erro, responde ao passado do erro enquanto este for diferente de zero, elimina o </w:t>
-      </w:r>
+        <w:t xml:space="preserve"> A segunda produz uma ação de controlo gradual proporcional </w:t>
+      </w:r>
+      <w:r>
+        <w:rPr>
+          <w:rFonts w:ascii="NewsGotT" w:hAnsi="NewsGotT" w:cs="Times New Roman"/>
+          <w:sz w:val="24"/>
+        </w:rPr>
+        <w:t>à</w:t>
+      </w:r>
+      <w:r>
+        <w:rPr>
+          <w:rFonts w:ascii="NewsGotT" w:hAnsi="NewsGotT" w:cs="Times New Roman"/>
+          <w:sz w:val="24"/>
+        </w:rPr>
+        <w:t xml:space="preserve"> integral do erro, </w:t>
+      </w:r>
+      <w:r>
+        <w:rPr>
+          <w:rFonts w:ascii="NewsGotT" w:hAnsi="NewsGotT" w:cs="Times New Roman"/>
+          <w:sz w:val="24"/>
+        </w:rPr>
+        <w:lastRenderedPageBreak/>
+        <w:t xml:space="preserve">responde ao passado do erro enquanto este for diferente de zero, elimina o </w:t>
+      </w:r>
+      <w:proofErr w:type="spellStart"/>
       <w:r>
         <w:rPr>
           <w:rFonts w:ascii="NewsGotT" w:hAnsi="NewsGotT" w:cs="Times New Roman"/>
@@ -1773,6 +2194,7 @@
         </w:rPr>
         <w:t>off-set</w:t>
       </w:r>
+      <w:proofErr w:type="spellEnd"/>
       <w:r>
         <w:rPr>
           <w:rFonts w:ascii="NewsGotT" w:hAnsi="NewsGotT" w:cs="Times New Roman"/>
@@ -1780,6 +2202,7 @@
         </w:rPr>
         <w:t xml:space="preserve"> e reduz o tempo de subida. Porém, aumenta o </w:t>
       </w:r>
+      <w:proofErr w:type="spellStart"/>
       <w:r>
         <w:rPr>
           <w:rFonts w:ascii="NewsGotT" w:hAnsi="NewsGotT" w:cs="Times New Roman"/>
@@ -1789,6 +2212,7 @@
         </w:rPr>
         <w:t>overshoot</w:t>
       </w:r>
+      <w:proofErr w:type="spellEnd"/>
       <w:r>
         <w:rPr>
           <w:rFonts w:ascii="NewsGotT" w:hAnsi="NewsGotT" w:cs="Times New Roman"/>
@@ -1852,6 +2276,7 @@
         </w:rPr>
         <w:t xml:space="preserve">Reduz o </w:t>
       </w:r>
+      <w:proofErr w:type="spellStart"/>
       <w:r>
         <w:rPr>
           <w:rFonts w:ascii="NewsGotT" w:hAnsi="NewsGotT" w:cs="Times New Roman"/>
@@ -1861,6 +2286,7 @@
         </w:rPr>
         <w:t>overshoot</w:t>
       </w:r>
+      <w:proofErr w:type="spellEnd"/>
       <w:r>
         <w:rPr>
           <w:rFonts w:ascii="NewsGotT" w:hAnsi="NewsGotT" w:cs="Times New Roman"/>
@@ -1909,6 +2335,182 @@
           <w:sz w:val="24"/>
         </w:rPr>
         <w:t>.</w:t>
+      </w:r>
+      <w:r>
+        <w:rPr>
+          <w:rFonts w:ascii="NewsGotT" w:hAnsi="NewsGotT" w:cs="Times New Roman"/>
+          <w:sz w:val="24"/>
+        </w:rPr>
+        <w:t xml:space="preserve"> </w:t>
+      </w:r>
+    </w:p>
+    <w:p>
+      <w:pPr>
+        <w:spacing w:line="360" w:lineRule="auto"/>
+        <w:ind w:firstLine="708"/>
+        <w:jc w:val="both"/>
+        <w:rPr>
+          <w:rFonts w:ascii="NewsGotT" w:hAnsi="NewsGotT" w:cs="Times New Roman"/>
+          <w:sz w:val="24"/>
+        </w:rPr>
+      </w:pPr>
+      <w:r>
+        <w:rPr>
+          <w:highlight w:val="red"/>
+        </w:rPr>
+        <w:t>Na Figura</w:t>
+      </w:r>
+      <w:r>
+        <w:t xml:space="preserve">, estão presentes as três ações de controlo descritas. </w:t>
+      </w:r>
+      <w:r>
+        <w:rPr>
+          <w:highlight w:val="red"/>
+        </w:rPr>
+        <w:t>A figura</w:t>
+      </w:r>
+      <w:r>
+        <w:t xml:space="preserve"> (a) mostra </w:t>
+      </w:r>
+      <w:r>
+        <w:t>a ação proporciona</w:t>
+      </w:r>
+      <w:r>
+        <w:t>l. A saída do sistema corresponde à variável de erro multiplicada por uma dada constante.</w:t>
+      </w:r>
+      <w:r>
+        <w:t xml:space="preserve"> </w:t>
+      </w:r>
+      <w:r>
+        <w:rPr>
+          <w:highlight w:val="red"/>
+        </w:rPr>
+        <w:t>A figura</w:t>
+      </w:r>
+      <w:r>
+        <w:t xml:space="preserve"> (</w:t>
+      </w:r>
+      <w:r>
+        <w:t>b</w:t>
+      </w:r>
+      <w:r>
+        <w:t>) mostra a ação</w:t>
+      </w:r>
+      <w:r>
+        <w:t xml:space="preserve"> integral</w:t>
+      </w:r>
+      <w:r>
+        <w:t>.</w:t>
+      </w:r>
+      <w:r>
+        <w:t xml:space="preserve"> A saída do sistema corresponde </w:t>
+      </w:r>
+      <w:r>
+        <w:t>à integral</w:t>
+      </w:r>
+      <w:r>
+        <w:t xml:space="preserve"> da varável de erro. </w:t>
+      </w:r>
+      <w:r>
+        <w:t xml:space="preserve">Como a integral de uma constante é uma </w:t>
+      </w:r>
+      <w:r>
+        <w:rPr>
+          <w:highlight w:val="red"/>
+        </w:rPr>
+        <w:t>reta</w:t>
+      </w:r>
+      <w:r>
+        <w:t>, quando a entrada (variável de erro) é degrau, a resposta do sistema vai corresponder a uma rampa de declive igual à amplitude da variável de entrada</w:t>
+      </w:r>
+      <w:r>
+        <w:t xml:space="preserve"> multiplicada por uma constante</w:t>
+      </w:r>
+      <w:r>
+        <w:t xml:space="preserve">. </w:t>
+      </w:r>
+      <w:r>
+        <w:rPr>
+          <w:highlight w:val="red"/>
+        </w:rPr>
+        <w:t>A figura</w:t>
+      </w:r>
+      <w:r>
+        <w:t xml:space="preserve"> (</w:t>
+      </w:r>
+      <w:r>
+        <w:t>c</w:t>
+      </w:r>
+      <w:r>
+        <w:t xml:space="preserve">) mostra a ação </w:t>
+      </w:r>
+      <w:r>
+        <w:t>derivativa</w:t>
+      </w:r>
+      <w:r>
+        <w:t>.</w:t>
+      </w:r>
+      <w:r>
+        <w:t xml:space="preserve"> A saída do sistema corresponde à derivada da variável de erro. Como a derivada de uma reta é uma constante, quando a entrada é uma rampa, a saída do sistema corresponde a um</w:t>
+      </w:r>
+      <w:r>
+        <w:t xml:space="preserve"> degrau de amplitude igual à amplitude da rampa multiplicada por uma constante. </w:t>
+      </w:r>
+      <w:r>
+        <w:rPr>
+          <w:rFonts w:ascii="NewsGotT" w:hAnsi="NewsGotT" w:cs="Times New Roman"/>
+          <w:sz w:val="24"/>
+        </w:rPr>
+        <w:t>Um</w:t>
+      </w:r>
+      <w:r>
+        <w:rPr>
+          <w:rFonts w:ascii="NewsGotT" w:hAnsi="NewsGotT" w:cs="Times New Roman"/>
+          <w:sz w:val="24"/>
+        </w:rPr>
+        <w:t xml:space="preserve"> controlador que conjug</w:t>
+      </w:r>
+      <w:r>
+        <w:rPr>
+          <w:rFonts w:ascii="NewsGotT" w:hAnsi="NewsGotT" w:cs="Times New Roman"/>
+          <w:sz w:val="24"/>
+        </w:rPr>
+        <w:t>ue</w:t>
+      </w:r>
+      <w:r>
+        <w:rPr>
+          <w:rFonts w:ascii="NewsGotT" w:hAnsi="NewsGotT" w:cs="Times New Roman"/>
+          <w:sz w:val="24"/>
+        </w:rPr>
+        <w:t xml:space="preserve"> </w:t>
+      </w:r>
+      <w:r>
+        <w:rPr>
+          <w:rFonts w:ascii="NewsGotT" w:hAnsi="NewsGotT" w:cs="Times New Roman"/>
+          <w:sz w:val="24"/>
+        </w:rPr>
+        <w:t>as</w:t>
+      </w:r>
+      <w:r>
+        <w:rPr>
+          <w:rFonts w:ascii="NewsGotT" w:hAnsi="NewsGotT" w:cs="Times New Roman"/>
+          <w:sz w:val="24"/>
+        </w:rPr>
+        <w:t xml:space="preserve"> três ações é denominad</w:t>
+      </w:r>
+      <w:r>
+        <w:rPr>
+          <w:rFonts w:ascii="NewsGotT" w:hAnsi="NewsGotT" w:cs="Times New Roman"/>
+          <w:sz w:val="24"/>
+        </w:rPr>
+        <w:t>o</w:t>
+      </w:r>
+      <w:r>
+        <w:rPr>
+          <w:rFonts w:ascii="NewsGotT" w:hAnsi="NewsGotT" w:cs="Times New Roman"/>
+          <w:sz w:val="24"/>
+        </w:rPr>
+        <w:t xml:space="preserve"> por controlador proporcional integral derivativo (PID). </w:t>
       </w:r>
     </w:p>
     <w:tbl>
@@ -1927,9 +2529,9 @@
         <w:tblLook w:val="04A0" w:firstRow="1" w:lastRow="0" w:firstColumn="1" w:lastColumn="0" w:noHBand="0" w:noVBand="1"/>
       </w:tblPr>
       <w:tblGrid>
-        <w:gridCol w:w="2749"/>
+        <w:gridCol w:w="2748"/>
         <w:gridCol w:w="2877"/>
-        <w:gridCol w:w="2878"/>
+        <w:gridCol w:w="2879"/>
       </w:tblGrid>
       <w:tr>
         <w:trPr>
@@ -1956,7 +2558,7 @@
                 <w:sz w:val="24"/>
               </w:rPr>
               <w:drawing>
-                <wp:inline distT="0" distB="0" distL="0" distR="0" wp14:anchorId="224CC872" wp14:editId="76B28F15">
+                <wp:inline distT="0" distB="0" distL="0" distR="0" wp14:anchorId="224CC872" wp14:editId="29141509">
                   <wp:extent cx="1707232" cy="1053956"/>
                   <wp:effectExtent l="0" t="0" r="7620" b="0"/>
                   <wp:docPr id="2" name="Imagem 2"/>
@@ -1973,8 +2575,45 @@
                           </pic:cNvPicPr>
                         </pic:nvPicPr>
                         <pic:blipFill rotWithShape="1">
-                          <a:blip r:embed="rId5" cstate="print">
+                          <a:blip r:embed="rId8" cstate="print">
                             <a:extLst>
+                              <a:ext uri="{BEBA8EAE-BF5A-486C-A8C5-ECC9F3942E4B}">
+                                <a14:imgProps xmlns:a14="http://schemas.microsoft.com/office/drawing/2010/main">
+                                  <a14:imgLayer r:embed="rId9">
+                                    <a14:imgEffect>
+                                      <a14:backgroundRemoval t="0" b="99605" l="23036" r="98750">
+                                        <a14:foregroundMark x1="24286" y1="8300" x2="30179" y2="7905"/>
+                                        <a14:foregroundMark x1="23750" y1="5534" x2="30357" y2="8300"/>
+                                        <a14:foregroundMark x1="30295" y1="16206" x2="29821" y2="94466"/>
+                                        <a14:foregroundMark x1="30357" y1="5929" x2="30295" y2="16206"/>
+                                        <a14:foregroundMark x1="25536" y1="88538" x2="56071" y2="79051"/>
+                                        <a14:foregroundMark x1="23214" y1="78261" x2="52679" y2="72727"/>
+                                        <a14:foregroundMark x1="52679" y1="72727" x2="81071" y2="75099"/>
+                                        <a14:foregroundMark x1="81071" y1="75099" x2="91250" y2="94466"/>
+                                        <a14:foregroundMark x1="83214" y1="81818" x2="95357" y2="94466"/>
+                                        <a14:foregroundMark x1="83214" y1="28854" x2="87143" y2="79447"/>
+                                        <a14:foregroundMark x1="87143" y1="79447" x2="74286" y2="93281"/>
+                                        <a14:foregroundMark x1="89286" y1="91700" x2="95893" y2="92095"/>
+                                        <a14:foregroundMark x1="93571" y1="91700" x2="72143" y2="97233"/>
+                                        <a14:foregroundMark x1="72143" y1="97233" x2="70714" y2="95652"/>
+                                        <a14:foregroundMark x1="73393" y1="97233" x2="96429" y2="99605"/>
+                                        <a14:foregroundMark x1="96429" y1="99605" x2="95893" y2="87352"/>
+                                        <a14:foregroundMark x1="23571" y1="5534" x2="37500" y2="0"/>
+                                        <a14:foregroundMark x1="30357" y1="45850" x2="36607" y2="49407"/>
+                                        <a14:foregroundMark x1="39643" y1="22134" x2="66250" y2="33202"/>
+                                        <a14:foregroundMark x1="66250" y1="33202" x2="84821" y2="57708"/>
+                                        <a14:foregroundMark x1="84821" y1="57708" x2="38214" y2="58103"/>
+                                        <a14:foregroundMark x1="38214" y1="58103" x2="63214" y2="77866"/>
+                                        <a14:foregroundMark x1="63214" y1="77866" x2="50714" y2="7510"/>
+                                        <a14:foregroundMark x1="50714" y1="7510" x2="23214" y2="9486"/>
+                                        <a14:foregroundMark x1="66964" y1="13834" x2="96964" y2="13834"/>
+                                        <a14:foregroundMark x1="72143" y1="8300" x2="98750" y2="10672"/>
+                                        <a14:backgroundMark x1="27321" y1="16206" x2="27321" y2="16206"/>
+                                      </a14:backgroundRemoval>
+                                    </a14:imgEffect>
+                                  </a14:imgLayer>
+                                </a14:imgProps>
+                              </a:ext>
                               <a:ext uri="{28A0092B-C50C-407E-A947-70E740481C1C}">
                                 <a14:useLocalDpi xmlns:a14="http://schemas.microsoft.com/office/drawing/2010/main" val="0"/>
                               </a:ext>
@@ -1986,7 +2625,7 @@
                         <pic:spPr bwMode="auto">
                           <a:xfrm>
                             <a:off x="0" y="0"/>
-                            <a:ext cx="1707621" cy="1054196"/>
+                            <a:ext cx="1707232" cy="1053956"/>
                           </a:xfrm>
                           <a:prstGeom prst="rect">
                             <a:avLst/>
@@ -2044,10 +2683,10 @@
                   <v:path o:extrusionok="f" gradientshapeok="t" o:connecttype="rect"/>
                   <o:lock v:ext="edit" aspectratio="t"/>
                 </v:shapetype>
-                <v:shape id="_x0000_i1029" type="#_x0000_t75" style="width:141.9pt;height:84.5pt" o:ole="">
-                  <v:imagedata r:id="rId6" o:title=""/>
+                <v:shape id="_x0000_i1025" type="#_x0000_t75" style="width:142pt;height:84.5pt" o:ole="">
+                  <v:imagedata r:id="rId10" o:title=""/>
                 </v:shape>
-                <o:OLEObject Type="Embed" ProgID="PBrush" ShapeID="_x0000_i1029" DrawAspect="Content" ObjectID="_1685008574" r:id="rId7"/>
+                <o:OLEObject Type="Embed" ProgID="PBrush" ShapeID="_x0000_i1025" DrawAspect="Content" ObjectID="_1685028992" r:id="rId11"/>
               </w:object>
             </w:r>
           </w:p>
@@ -2068,10 +2707,10 @@
             </w:pPr>
             <w:r>
               <w:object w:dxaOrig="4710" w:dyaOrig="2800" w14:anchorId="193C7B1A">
-                <v:shape id="_x0000_i1025" type="#_x0000_t75" style="width:141.9pt;height:84.5pt" o:ole="">
-                  <v:imagedata r:id="rId8" o:title=""/>
+                <v:shape id="_x0000_i1026" type="#_x0000_t75" style="width:142pt;height:84.5pt" o:ole="">
+                  <v:imagedata r:id="rId12" o:title=""/>
                 </v:shape>
-                <o:OLEObject Type="Embed" ProgID="PBrush" ShapeID="_x0000_i1025" DrawAspect="Content" ObjectID="_1685008575" r:id="rId9"/>
+                <o:OLEObject Type="Embed" ProgID="PBrush" ShapeID="_x0000_i1026" DrawAspect="Content" ObjectID="_1685028993" r:id="rId13"/>
               </w:object>
             </w:r>
           </w:p>
@@ -2095,6 +2734,13 @@
                 <w:sz w:val="24"/>
               </w:rPr>
             </w:pPr>
+            <w:r>
+              <w:rPr>
+                <w:rFonts w:ascii="NewsGotT" w:hAnsi="NewsGotT" w:cs="Times New Roman"/>
+                <w:sz w:val="24"/>
+              </w:rPr>
+              <w:t>(a)</w:t>
+            </w:r>
           </w:p>
         </w:tc>
         <w:tc>
@@ -2111,6 +2757,13 @@
                 <w:sz w:val="24"/>
               </w:rPr>
             </w:pPr>
+            <w:r>
+              <w:rPr>
+                <w:rFonts w:ascii="NewsGotT" w:hAnsi="NewsGotT" w:cs="Times New Roman"/>
+                <w:sz w:val="24"/>
+              </w:rPr>
+              <w:t>(b)</w:t>
+            </w:r>
           </w:p>
         </w:tc>
         <w:tc>
@@ -2127,6 +2780,13 @@
                 <w:sz w:val="24"/>
               </w:rPr>
             </w:pPr>
+            <w:r>
+              <w:rPr>
+                <w:rFonts w:ascii="NewsGotT" w:hAnsi="NewsGotT" w:cs="Times New Roman"/>
+                <w:sz w:val="24"/>
+              </w:rPr>
+              <w:t xml:space="preserve">(c) </w:t>
+            </w:r>
           </w:p>
         </w:tc>
       </w:tr>
@@ -2134,13 +2794,23 @@
     <w:p>
       <w:pPr>
         <w:spacing w:line="360" w:lineRule="auto"/>
-        <w:ind w:firstLine="708"/>
         <w:jc w:val="both"/>
         <w:rPr>
           <w:rFonts w:ascii="NewsGotT" w:hAnsi="NewsGotT" w:cs="Times New Roman"/>
+          <w:b/>
+          <w:bCs/>
           <w:sz w:val="24"/>
         </w:rPr>
       </w:pPr>
+      <w:r>
+        <w:rPr>
+          <w:rFonts w:ascii="NewsGotT" w:hAnsi="NewsGotT" w:cs="Times New Roman"/>
+          <w:b/>
+          <w:bCs/>
+          <w:sz w:val="24"/>
+        </w:rPr>
+        <w:t>Controlador PID</w:t>
+      </w:r>
     </w:p>
     <w:p>
       <w:pPr>
@@ -2157,97 +2827,36 @@
           <w:rFonts w:ascii="NewsGotT" w:hAnsi="NewsGotT" w:cs="Times New Roman"/>
           <w:sz w:val="24"/>
         </w:rPr>
-        <w:t xml:space="preserve">O controlador que conjuga </w:t>
-      </w:r>
-      <w:r>
-        <w:rPr>
-          <w:rFonts w:ascii="NewsGotT" w:hAnsi="NewsGotT" w:cs="Times New Roman"/>
-          <w:sz w:val="24"/>
-        </w:rPr>
-        <w:t>as</w:t>
-      </w:r>
-      <w:r>
-        <w:rPr>
-          <w:rFonts w:ascii="NewsGotT" w:hAnsi="NewsGotT" w:cs="Times New Roman"/>
-          <w:sz w:val="24"/>
-        </w:rPr>
-        <w:t xml:space="preserve"> três ações é denominad</w:t>
-      </w:r>
-      <w:r>
-        <w:rPr>
-          <w:rFonts w:ascii="NewsGotT" w:hAnsi="NewsGotT" w:cs="Times New Roman"/>
-          <w:sz w:val="24"/>
-        </w:rPr>
-        <w:t>o</w:t>
-      </w:r>
-      <w:r>
-        <w:rPr>
-          <w:rFonts w:ascii="NewsGotT" w:hAnsi="NewsGotT" w:cs="Times New Roman"/>
-          <w:sz w:val="24"/>
-        </w:rPr>
-        <w:t xml:space="preserve"> por controlador proporcional integral derivativo (PID). </w:t>
-      </w:r>
-    </w:p>
-    <w:p>
-      <w:pPr>
-        <w:spacing w:line="360" w:lineRule="auto"/>
-        <w:ind w:firstLine="708"/>
-        <w:jc w:val="both"/>
-        <w:rPr>
-          <w:rFonts w:ascii="NewsGotT" w:hAnsi="NewsGotT" w:cs="Times New Roman"/>
-          <w:sz w:val="24"/>
-        </w:rPr>
-      </w:pPr>
-    </w:p>
-    <w:p>
-      <w:pPr>
-        <w:spacing w:line="360" w:lineRule="auto"/>
-        <w:ind w:firstLine="708"/>
-        <w:jc w:val="both"/>
-        <w:rPr>
-          <w:rFonts w:ascii="NewsGotT" w:hAnsi="NewsGotT" w:cs="Times New Roman"/>
-          <w:sz w:val="24"/>
-        </w:rPr>
-      </w:pPr>
-    </w:p>
-    <w:p>
-      <w:pPr>
-        <w:spacing w:line="360" w:lineRule="auto"/>
-        <w:ind w:firstLine="708"/>
-        <w:jc w:val="both"/>
-        <w:rPr>
-          <w:rFonts w:ascii="NewsGotT" w:hAnsi="NewsGotT" w:cs="Times New Roman"/>
-          <w:sz w:val="24"/>
-        </w:rPr>
-      </w:pPr>
-    </w:p>
-    <w:p>
-      <w:pPr>
-        <w:spacing w:line="360" w:lineRule="auto"/>
-        <w:ind w:firstLine="708"/>
-        <w:jc w:val="both"/>
-        <w:rPr>
-          <w:rFonts w:ascii="NewsGotT" w:hAnsi="NewsGotT" w:cs="Times New Roman"/>
-          <w:sz w:val="24"/>
-        </w:rPr>
-      </w:pPr>
-    </w:p>
-    <w:p>
-      <w:pPr>
-        <w:spacing w:line="360" w:lineRule="auto"/>
-        <w:ind w:firstLine="708"/>
-        <w:jc w:val="both"/>
-        <w:rPr>
-          <w:rFonts w:ascii="NewsGotT" w:hAnsi="NewsGotT" w:cs="Times New Roman"/>
-          <w:sz w:val="24"/>
-        </w:rPr>
-      </w:pPr>
-      <w:r>
-        <w:rPr>
-          <w:rFonts w:ascii="NewsGotT" w:hAnsi="NewsGotT" w:cs="Times New Roman"/>
-          <w:sz w:val="24"/>
-        </w:rPr>
-        <w:t xml:space="preserve">Um controlador contínuo deste tipo é definido pela Equação , em que </w:t>
+        <w:t>Um controlador</w:t>
+      </w:r>
+      <w:r>
+        <w:rPr>
+          <w:rFonts w:ascii="NewsGotT" w:hAnsi="NewsGotT" w:cs="Times New Roman"/>
+          <w:sz w:val="24"/>
+        </w:rPr>
+        <w:t xml:space="preserve"> PID</w:t>
+      </w:r>
+      <w:r>
+        <w:rPr>
+          <w:rFonts w:ascii="NewsGotT" w:hAnsi="NewsGotT" w:cs="Times New Roman"/>
+          <w:sz w:val="24"/>
+        </w:rPr>
+        <w:t xml:space="preserve"> contínuo é definido pela </w:t>
+      </w:r>
+      <w:r>
+        <w:rPr>
+          <w:rFonts w:ascii="NewsGotT" w:hAnsi="NewsGotT" w:cs="Times New Roman"/>
+          <w:sz w:val="24"/>
+          <w:highlight w:val="red"/>
+        </w:rPr>
+        <w:t>Equação</w:t>
+      </w:r>
+      <w:r>
+        <w:rPr>
+          <w:rFonts w:ascii="NewsGotT" w:hAnsi="NewsGotT" w:cs="Times New Roman"/>
+          <w:sz w:val="24"/>
+        </w:rPr>
+        <w:t xml:space="preserve">, em que </w:t>
       </w:r>
       <m:oMath>
         <m:sSub>
@@ -2358,7 +2967,42 @@
           <w:rFonts w:ascii="NewsGotT" w:hAnsi="NewsGotT" w:cs="Times New Roman"/>
           <w:sz w:val="24"/>
         </w:rPr>
-        <w:t xml:space="preserve"> são referidos como os ganhos proporcional, integral e derivativo, respetivamente, e </w:t>
+        <w:t xml:space="preserve"> são referidos</w:t>
+      </w:r>
+      <w:r>
+        <w:rPr>
+          <w:rFonts w:ascii="NewsGotT" w:hAnsi="NewsGotT" w:cs="Times New Roman"/>
+          <w:sz w:val="24"/>
+        </w:rPr>
+        <w:t xml:space="preserve">, </w:t>
+      </w:r>
+      <w:r>
+        <w:rPr>
+          <w:rFonts w:ascii="NewsGotT" w:hAnsi="NewsGotT" w:cs="Times New Roman"/>
+          <w:sz w:val="24"/>
+        </w:rPr>
+        <w:t xml:space="preserve">respetivamente, </w:t>
+      </w:r>
+      <w:r>
+        <w:rPr>
+          <w:rFonts w:ascii="NewsGotT" w:hAnsi="NewsGotT" w:cs="Times New Roman"/>
+          <w:sz w:val="24"/>
+        </w:rPr>
+        <w:t>como os ganhos proporcional, integral e derivativo</w:t>
+      </w:r>
+      <w:r>
+        <w:rPr>
+          <w:rFonts w:ascii="NewsGotT" w:hAnsi="NewsGotT" w:cs="Times New Roman"/>
+          <w:sz w:val="24"/>
+        </w:rPr>
+        <w:t xml:space="preserve">, </w:t>
+      </w:r>
+      <w:r>
+        <w:rPr>
+          <w:rFonts w:ascii="NewsGotT" w:hAnsi="NewsGotT" w:cs="Times New Roman"/>
+          <w:sz w:val="24"/>
+        </w:rPr>
+        <w:t xml:space="preserve">e </w:t>
       </w:r>
       <m:oMath>
         <m:r>
@@ -2403,26 +3047,542 @@
         </w:rPr>
         <w:t xml:space="preserve"> como a variável de erro ao longo do tempo.</w:t>
       </w:r>
+      <w:r>
+        <w:rPr>
+          <w:rFonts w:ascii="NewsGotT" w:hAnsi="NewsGotT" w:cs="Times New Roman"/>
+          <w:sz w:val="24"/>
+        </w:rPr>
+        <w:t xml:space="preserve"> A variável de comando,</w:t>
+      </w:r>
+      <w:r>
+        <w:rPr>
+          <w:rFonts w:ascii="NewsGotT" w:hAnsi="NewsGotT" w:cs="Times New Roman"/>
+          <w:sz w:val="24"/>
+        </w:rPr>
+        <w:t xml:space="preserve"> </w:t>
+      </w:r>
+      <m:oMath>
+        <m:r>
+          <m:rPr>
+            <m:sty m:val="p"/>
+          </m:rPr>
+          <w:rPr>
+            <w:rFonts w:ascii="Cambria Math" w:hAnsi="Cambria Math" w:cs="Times New Roman"/>
+            <w:sz w:val="24"/>
+          </w:rPr>
+          <m:t>u(t)</m:t>
+        </m:r>
+      </m:oMath>
+      <w:r>
+        <w:rPr>
+          <w:rFonts w:ascii="NewsGotT" w:hAnsi="NewsGotT" w:cs="Times New Roman"/>
+          <w:sz w:val="24"/>
+        </w:rPr>
+        <w:t>,</w:t>
+      </w:r>
+      <w:r>
+        <w:rPr>
+          <w:rFonts w:ascii="NewsGotT" w:hAnsi="NewsGotT" w:cs="Times New Roman"/>
+          <w:sz w:val="24"/>
+        </w:rPr>
+        <w:t xml:space="preserve"> </w:t>
+      </w:r>
+      <w:r>
+        <w:rPr>
+          <w:rFonts w:ascii="NewsGotT" w:hAnsi="NewsGotT" w:cs="Times New Roman"/>
+          <w:sz w:val="24"/>
+        </w:rPr>
+        <w:t xml:space="preserve"> </w:t>
+      </w:r>
+      <w:r>
+        <w:rPr>
+          <w:rFonts w:ascii="NewsGotT" w:hAnsi="NewsGotT" w:cs="Times New Roman"/>
+          <w:sz w:val="24"/>
+        </w:rPr>
+        <w:t>corresponde ao somatório das ações proporcional, integral e derivativa.</w:t>
+      </w:r>
     </w:p>
+    <w:tbl>
+      <w:tblPr>
+        <w:tblStyle w:val="TabelacomGrelha"/>
+        <w:tblW w:w="9070" w:type="dxa"/>
+        <w:tblBorders>
+          <w:top w:val="none" w:sz="0" w:space="0" w:color="auto"/>
+          <w:left w:val="none" w:sz="0" w:space="0" w:color="auto"/>
+          <w:bottom w:val="none" w:sz="0" w:space="0" w:color="auto"/>
+          <w:right w:val="none" w:sz="0" w:space="0" w:color="auto"/>
+          <w:insideH w:val="none" w:sz="0" w:space="0" w:color="auto"/>
+          <w:insideV w:val="none" w:sz="0" w:space="0" w:color="auto"/>
+        </w:tblBorders>
+        <w:tblLook w:val="04A0" w:firstRow="1" w:lastRow="0" w:firstColumn="1" w:lastColumn="0" w:noHBand="0" w:noVBand="1"/>
+      </w:tblPr>
+      <w:tblGrid>
+        <w:gridCol w:w="850"/>
+        <w:gridCol w:w="7370"/>
+        <w:gridCol w:w="850"/>
+      </w:tblGrid>
+      <w:tr>
+        <w:tc>
+          <w:tcPr>
+            <w:tcW w:w="850" w:type="dxa"/>
+            <w:vAlign w:val="center"/>
+          </w:tcPr>
+          <w:p>
+            <w:pPr>
+              <w:pStyle w:val="EquaoPHD"/>
+              <w:jc w:val="both"/>
+              <w:rPr>
+                <w:rFonts w:ascii="NewsGotT" w:hAnsi="NewsGotT"/>
+              </w:rPr>
+            </w:pPr>
+          </w:p>
+        </w:tc>
+        <w:tc>
+          <w:tcPr>
+            <w:tcW w:w="7370" w:type="dxa"/>
+            <w:vAlign w:val="center"/>
+          </w:tcPr>
+          <w:p>
+            <w:pPr>
+              <w:pStyle w:val="EquaoPHD"/>
+              <w:jc w:val="both"/>
+              <w:rPr>
+                <w:rFonts w:ascii="NewsGotT" w:hAnsi="NewsGotT"/>
+              </w:rPr>
+            </w:pPr>
+            <m:oMathPara>
+              <m:oMath>
+                <m:r>
+                  <w:rPr>
+                    <w:rFonts w:ascii="Cambria Math" w:hAnsi="Cambria Math"/>
+                  </w:rPr>
+                  <m:t>u</m:t>
+                </m:r>
+                <m:d>
+                  <m:dPr>
+                    <m:ctrlPr>
+                      <w:rPr>
+                        <w:rFonts w:ascii="Cambria Math" w:hAnsi="Cambria Math"/>
+                        <w:i/>
+                      </w:rPr>
+                    </m:ctrlPr>
+                  </m:dPr>
+                  <m:e>
+                    <m:r>
+                      <w:rPr>
+                        <w:rFonts w:ascii="Cambria Math" w:hAnsi="Cambria Math"/>
+                      </w:rPr>
+                      <m:t>t</m:t>
+                    </m:r>
+                  </m:e>
+                </m:d>
+                <m:r>
+                  <w:rPr>
+                    <w:rFonts w:ascii="Cambria Math" w:hAnsi="Cambria Math"/>
+                  </w:rPr>
+                  <m:t>=</m:t>
+                </m:r>
+                <m:sSub>
+                  <m:sSubPr>
+                    <m:ctrlPr>
+                      <w:rPr>
+                        <w:rFonts w:ascii="Cambria Math" w:hAnsi="Cambria Math"/>
+                        <w:i/>
+                      </w:rPr>
+                    </m:ctrlPr>
+                  </m:sSubPr>
+                  <m:e>
+                    <m:r>
+                      <w:rPr>
+                        <w:rFonts w:ascii="Cambria Math" w:hAnsi="Cambria Math"/>
+                      </w:rPr>
+                      <m:t>k</m:t>
+                    </m:r>
+                  </m:e>
+                  <m:sub>
+                    <m:r>
+                      <w:rPr>
+                        <w:rFonts w:ascii="Cambria Math" w:hAnsi="Cambria Math"/>
+                      </w:rPr>
+                      <m:t>p</m:t>
+                    </m:r>
+                  </m:sub>
+                </m:sSub>
+                <m:r>
+                  <w:rPr>
+                    <w:rFonts w:ascii="Cambria Math" w:hAnsi="Cambria Math"/>
+                  </w:rPr>
+                  <m:t xml:space="preserve"> e</m:t>
+                </m:r>
+                <m:d>
+                  <m:dPr>
+                    <m:ctrlPr>
+                      <w:rPr>
+                        <w:rFonts w:ascii="Cambria Math" w:hAnsi="Cambria Math"/>
+                        <w:i/>
+                      </w:rPr>
+                    </m:ctrlPr>
+                  </m:dPr>
+                  <m:e>
+                    <m:r>
+                      <w:rPr>
+                        <w:rFonts w:ascii="Cambria Math" w:hAnsi="Cambria Math"/>
+                      </w:rPr>
+                      <m:t>t</m:t>
+                    </m:r>
+                  </m:e>
+                </m:d>
+                <m:r>
+                  <w:rPr>
+                    <w:rFonts w:ascii="Cambria Math" w:hAnsi="Cambria Math"/>
+                  </w:rPr>
+                  <m:t>+</m:t>
+                </m:r>
+                <m:sSub>
+                  <m:sSubPr>
+                    <m:ctrlPr>
+                      <w:rPr>
+                        <w:rFonts w:ascii="Cambria Math" w:hAnsi="Cambria Math"/>
+                        <w:i/>
+                      </w:rPr>
+                    </m:ctrlPr>
+                  </m:sSubPr>
+                  <m:e>
+                    <m:r>
+                      <w:rPr>
+                        <w:rFonts w:ascii="Cambria Math" w:hAnsi="Cambria Math"/>
+                      </w:rPr>
+                      <m:t>k</m:t>
+                    </m:r>
+                  </m:e>
+                  <m:sub>
+                    <m:r>
+                      <w:rPr>
+                        <w:rFonts w:ascii="Cambria Math" w:hAnsi="Cambria Math"/>
+                      </w:rPr>
+                      <m:t>i</m:t>
+                    </m:r>
+                  </m:sub>
+                </m:sSub>
+                <m:r>
+                  <w:rPr>
+                    <w:rFonts w:ascii="Cambria Math" w:hAnsi="Cambria Math"/>
+                  </w:rPr>
+                  <m:t xml:space="preserve"> </m:t>
+                </m:r>
+                <m:nary>
+                  <m:naryPr>
+                    <m:limLoc m:val="subSup"/>
+                    <m:ctrlPr>
+                      <w:rPr>
+                        <w:rFonts w:ascii="Cambria Math" w:eastAsiaTheme="minorHAnsi" w:hAnsi="Cambria Math" w:cstheme="minorBidi"/>
+                        <w:i/>
+                        <w:sz w:val="22"/>
+                        <w:szCs w:val="22"/>
+                        <w:lang w:eastAsia="en-US"/>
+                      </w:rPr>
+                    </m:ctrlPr>
+                  </m:naryPr>
+                  <m:sub>
+                    <m:r>
+                      <w:rPr>
+                        <w:rFonts w:ascii="Cambria Math" w:hAnsi="Cambria Math"/>
+                      </w:rPr>
+                      <m:t>0</m:t>
+                    </m:r>
+                  </m:sub>
+                  <m:sup>
+                    <m:r>
+                      <w:rPr>
+                        <w:rFonts w:ascii="Cambria Math" w:hAnsi="Cambria Math"/>
+                      </w:rPr>
+                      <m:t>t</m:t>
+                    </m:r>
+                  </m:sup>
+                  <m:e>
+                    <m:r>
+                      <w:rPr>
+                        <w:rFonts w:ascii="Cambria Math" w:hAnsi="Cambria Math"/>
+                      </w:rPr>
+                      <m:t>e</m:t>
+                    </m:r>
+                    <m:d>
+                      <m:dPr>
+                        <m:ctrlPr>
+                          <w:rPr>
+                            <w:rFonts w:ascii="Cambria Math" w:hAnsi="Cambria Math"/>
+                            <w:i/>
+                          </w:rPr>
+                        </m:ctrlPr>
+                      </m:dPr>
+                      <m:e>
+                        <m:sSup>
+                          <m:sSupPr>
+                            <m:ctrlPr>
+                              <w:rPr>
+                                <w:rFonts w:ascii="Cambria Math" w:hAnsi="Cambria Math"/>
+                                <w:i/>
+                              </w:rPr>
+                            </m:ctrlPr>
+                          </m:sSupPr>
+                          <m:e>
+                            <m:r>
+                              <w:rPr>
+                                <w:rFonts w:ascii="Cambria Math" w:hAnsi="Cambria Math"/>
+                              </w:rPr>
+                              <m:t>t</m:t>
+                            </m:r>
+                          </m:e>
+                          <m:sup>
+                            <m:r>
+                              <w:rPr>
+                                <w:rFonts w:ascii="Cambria Math" w:hAnsi="Cambria Math"/>
+                              </w:rPr>
+                              <m:t>'</m:t>
+                            </m:r>
+                          </m:sup>
+                        </m:sSup>
+                      </m:e>
+                    </m:d>
+                    <m:r>
+                      <w:rPr>
+                        <w:rFonts w:ascii="Cambria Math" w:hAnsi="Cambria Math"/>
+                      </w:rPr>
+                      <m:t xml:space="preserve"> d</m:t>
+                    </m:r>
+                    <m:sSup>
+                      <m:sSupPr>
+                        <m:ctrlPr>
+                          <w:rPr>
+                            <w:rFonts w:ascii="Cambria Math" w:hAnsi="Cambria Math"/>
+                            <w:i/>
+                          </w:rPr>
+                        </m:ctrlPr>
+                      </m:sSupPr>
+                      <m:e>
+                        <m:r>
+                          <w:rPr>
+                            <w:rFonts w:ascii="Cambria Math" w:hAnsi="Cambria Math"/>
+                          </w:rPr>
+                          <m:t>t</m:t>
+                        </m:r>
+                      </m:e>
+                      <m:sup>
+                        <m:r>
+                          <w:rPr>
+                            <w:rFonts w:ascii="Cambria Math" w:hAnsi="Cambria Math"/>
+                          </w:rPr>
+                          <m:t>'</m:t>
+                        </m:r>
+                      </m:sup>
+                    </m:sSup>
+                    <m:r>
+                      <w:rPr>
+                        <w:rFonts w:ascii="Cambria Math" w:hAnsi="Cambria Math"/>
+                      </w:rPr>
+                      <m:t xml:space="preserve">+ </m:t>
+                    </m:r>
+                    <m:sSub>
+                      <m:sSubPr>
+                        <m:ctrlPr>
+                          <w:rPr>
+                            <w:rFonts w:ascii="Cambria Math" w:hAnsi="Cambria Math"/>
+                            <w:i/>
+                          </w:rPr>
+                        </m:ctrlPr>
+                      </m:sSubPr>
+                      <m:e>
+                        <m:r>
+                          <w:rPr>
+                            <w:rFonts w:ascii="Cambria Math" w:hAnsi="Cambria Math"/>
+                          </w:rPr>
+                          <m:t>k</m:t>
+                        </m:r>
+                      </m:e>
+                      <m:sub>
+                        <m:r>
+                          <w:rPr>
+                            <w:rFonts w:ascii="Cambria Math" w:hAnsi="Cambria Math"/>
+                          </w:rPr>
+                          <m:t>d</m:t>
+                        </m:r>
+                      </m:sub>
+                    </m:sSub>
+                    <m:r>
+                      <w:rPr>
+                        <w:rFonts w:ascii="Cambria Math" w:hAnsi="Cambria Math"/>
+                      </w:rPr>
+                      <m:t xml:space="preserve"> </m:t>
+                    </m:r>
+                    <m:f>
+                      <m:fPr>
+                        <m:ctrlPr>
+                          <w:rPr>
+                            <w:rFonts w:ascii="Cambria Math" w:eastAsiaTheme="minorHAnsi" w:hAnsi="Cambria Math" w:cstheme="minorBidi"/>
+                            <w:i/>
+                            <w:sz w:val="22"/>
+                            <w:szCs w:val="22"/>
+                            <w:lang w:eastAsia="en-US"/>
+                          </w:rPr>
+                        </m:ctrlPr>
+                      </m:fPr>
+                      <m:num>
+                        <m:r>
+                          <w:rPr>
+                            <w:rFonts w:ascii="Cambria Math" w:hAnsi="Cambria Math"/>
+                          </w:rPr>
+                          <m:t>de(t)</m:t>
+                        </m:r>
+                      </m:num>
+                      <m:den>
+                        <m:r>
+                          <w:rPr>
+                            <w:rFonts w:ascii="Cambria Math" w:hAnsi="Cambria Math"/>
+                          </w:rPr>
+                          <m:t>dt</m:t>
+                        </m:r>
+                      </m:den>
+                    </m:f>
+                  </m:e>
+                </m:nary>
+              </m:oMath>
+            </m:oMathPara>
+          </w:p>
+        </w:tc>
+        <w:tc>
+          <w:tcPr>
+            <w:tcW w:w="850" w:type="dxa"/>
+            <w:vAlign w:val="center"/>
+          </w:tcPr>
+          <w:p>
+            <w:pPr>
+              <w:pStyle w:val="EquaoPHD"/>
+              <w:jc w:val="both"/>
+              <w:rPr>
+                <w:rFonts w:ascii="NewsGotT" w:hAnsi="NewsGotT"/>
+              </w:rPr>
+            </w:pPr>
+            <w:bookmarkStart w:id="0" w:name="_Ref63607109"/>
+            <w:bookmarkStart w:id="1" w:name="_Ref63607414"/>
+            <w:r>
+              <w:rPr>
+                <w:rFonts w:ascii="NewsGotT" w:hAnsi="NewsGotT"/>
+              </w:rPr>
+              <w:t>(</w:t>
+            </w:r>
+            <w:r>
+              <w:rPr>
+                <w:rFonts w:ascii="NewsGotT" w:hAnsi="NewsGotT"/>
+              </w:rPr>
+              <w:fldChar w:fldCharType="begin"/>
+            </w:r>
+            <w:r>
+              <w:rPr>
+                <w:rFonts w:ascii="NewsGotT" w:hAnsi="NewsGotT"/>
+              </w:rPr>
+              <w:instrText xml:space="preserve"> STYLEREF 1 \s </w:instrText>
+            </w:r>
+            <w:r>
+              <w:rPr>
+                <w:rFonts w:ascii="NewsGotT" w:hAnsi="NewsGotT"/>
+              </w:rPr>
+              <w:fldChar w:fldCharType="separate"/>
+            </w:r>
+            <w:r>
+              <w:rPr>
+                <w:rFonts w:ascii="NewsGotT" w:hAnsi="NewsGotT"/>
+                <w:noProof/>
+              </w:rPr>
+              <w:t>2</w:t>
+            </w:r>
+            <w:r>
+              <w:rPr>
+                <w:rFonts w:ascii="NewsGotT" w:hAnsi="NewsGotT"/>
+                <w:noProof/>
+              </w:rPr>
+              <w:fldChar w:fldCharType="end"/>
+            </w:r>
+            <w:r>
+              <w:rPr>
+                <w:rFonts w:ascii="NewsGotT" w:hAnsi="NewsGotT"/>
+              </w:rPr>
+              <w:t>.</w:t>
+            </w:r>
+            <w:r>
+              <w:rPr>
+                <w:rFonts w:ascii="NewsGotT" w:hAnsi="NewsGotT"/>
+              </w:rPr>
+              <w:fldChar w:fldCharType="begin"/>
+            </w:r>
+            <w:r>
+              <w:rPr>
+                <w:rFonts w:ascii="NewsGotT" w:hAnsi="NewsGotT"/>
+              </w:rPr>
+              <w:instrText xml:space="preserve"> SEQ Equação \* ARABIC \s 1 </w:instrText>
+            </w:r>
+            <w:r>
+              <w:rPr>
+                <w:rFonts w:ascii="NewsGotT" w:hAnsi="NewsGotT"/>
+              </w:rPr>
+              <w:fldChar w:fldCharType="separate"/>
+            </w:r>
+            <w:r>
+              <w:rPr>
+                <w:rFonts w:ascii="NewsGotT" w:hAnsi="NewsGotT"/>
+                <w:noProof/>
+              </w:rPr>
+              <w:t>4</w:t>
+            </w:r>
+            <w:r>
+              <w:rPr>
+                <w:rFonts w:ascii="NewsGotT" w:hAnsi="NewsGotT"/>
+                <w:noProof/>
+              </w:rPr>
+              <w:fldChar w:fldCharType="end"/>
+            </w:r>
+            <w:bookmarkEnd w:id="0"/>
+            <w:r>
+              <w:rPr>
+                <w:rFonts w:ascii="NewsGotT" w:hAnsi="NewsGotT"/>
+              </w:rPr>
+              <w:t>)</w:t>
+            </w:r>
+            <w:bookmarkEnd w:id="1"/>
+          </w:p>
+        </w:tc>
+      </w:tr>
+    </w:tbl>
     <w:p>
       <w:pPr>
         <w:spacing w:line="360" w:lineRule="auto"/>
+        <w:ind w:firstLine="708"/>
         <w:jc w:val="both"/>
         <w:rPr>
           <w:rFonts w:ascii="NewsGotT" w:hAnsi="NewsGotT" w:cs="Times New Roman"/>
           <w:sz w:val="24"/>
         </w:rPr>
       </w:pPr>
-    </w:p>
-    <w:p>
-      <w:pPr>
-        <w:spacing w:line="360" w:lineRule="auto"/>
-        <w:jc w:val="both"/>
-        <w:rPr>
-          <w:rFonts w:ascii="NewsGotT" w:hAnsi="NewsGotT" w:cs="Times New Roman"/>
-          <w:sz w:val="24"/>
-        </w:rPr>
-      </w:pPr>
+      <w:r>
+        <w:rPr>
+          <w:rFonts w:ascii="NewsGotT" w:hAnsi="NewsGotT" w:cs="Times New Roman"/>
+          <w:sz w:val="24"/>
+        </w:rPr>
+        <w:t xml:space="preserve">Para uma implementação em microcomputador é </w:t>
+      </w:r>
+      <w:r>
+        <w:rPr>
+          <w:rFonts w:ascii="NewsGotT" w:hAnsi="NewsGotT" w:cs="Times New Roman"/>
+          <w:sz w:val="24"/>
+        </w:rPr>
+        <w:t>necessária uma versão digital</w:t>
+      </w:r>
+      <w:r>
+        <w:rPr>
+          <w:rFonts w:ascii="NewsGotT" w:hAnsi="NewsGotT" w:cs="Times New Roman"/>
+          <w:sz w:val="24"/>
+        </w:rPr>
+        <w:t xml:space="preserve"> do controlador.</w:t>
+      </w:r>
     </w:p>
     <w:p>
       <w:pPr>
@@ -2737,7 +3897,7 @@
     <w:lsdException w:name="Table Web 2" w:semiHidden="1" w:unhideWhenUsed="1"/>
     <w:lsdException w:name="Table Web 3" w:semiHidden="1" w:unhideWhenUsed="1"/>
     <w:lsdException w:name="Balloon Text" w:semiHidden="1" w:unhideWhenUsed="1"/>
-    <w:lsdException w:name="Table Grid" w:uiPriority="39"/>
+    <w:lsdException w:name="Table Grid" w:uiPriority="0"/>
     <w:lsdException w:name="Table Theme" w:semiHidden="1" w:unhideWhenUsed="1"/>
     <w:lsdException w:name="Placeholder Text" w:semiHidden="1"/>
     <w:lsdException w:name="No Spacing" w:uiPriority="1" w:qFormat="1"/>
@@ -3043,7 +4203,6 @@
   <w:style w:type="table" w:styleId="TabelacomGrelha">
     <w:name w:val="Table Grid"/>
     <w:basedOn w:val="Tabelanormal"/>
-    <w:uiPriority w:val="39"/>
     <w:rsid w:val="00753BD6"/>
     <w:pPr>
       <w:spacing w:after="0" w:line="240" w:lineRule="auto"/>
@@ -3058,6 +4217,64 @@
         <w:insideV w:val="single" w:sz="4" w:space="0" w:color="auto"/>
       </w:tblBorders>
     </w:tblPr>
+  </w:style>
+  <w:style w:type="paragraph" w:styleId="Legenda">
+    <w:name w:val="caption"/>
+    <w:basedOn w:val="Normal"/>
+    <w:next w:val="Normal"/>
+    <w:uiPriority w:val="35"/>
+    <w:unhideWhenUsed/>
+    <w:qFormat/>
+    <w:rsid w:val="00B06885"/>
+    <w:pPr>
+      <w:spacing w:after="200" w:line="240" w:lineRule="auto"/>
+    </w:pPr>
+    <w:rPr>
+      <w:i/>
+      <w:iCs/>
+      <w:color w:val="44546A" w:themeColor="text2"/>
+      <w:sz w:val="18"/>
+      <w:szCs w:val="18"/>
+    </w:rPr>
+  </w:style>
+  <w:style w:type="paragraph" w:customStyle="1" w:styleId="EquaoPHD">
+    <w:name w:val="Equação_PHD"/>
+    <w:basedOn w:val="Normal"/>
+    <w:link w:val="EquaoPHDCarter"/>
+    <w:qFormat/>
+    <w:rsid w:val="004454D6"/>
+    <w:pPr>
+      <w:spacing w:after="120" w:line="240" w:lineRule="auto"/>
+      <w:jc w:val="center"/>
+    </w:pPr>
+    <w:rPr>
+      <w:rFonts w:ascii="Times New Roman" w:eastAsia="Times New Roman" w:hAnsi="Times New Roman" w:cs="Times New Roman"/>
+      <w:sz w:val="24"/>
+      <w:szCs w:val="24"/>
+      <w:lang w:eastAsia="pt-PT"/>
+    </w:rPr>
+  </w:style>
+  <w:style w:type="character" w:customStyle="1" w:styleId="EquaoPHDCarter">
+    <w:name w:val="Equação_PHD Caráter"/>
+    <w:basedOn w:val="Tipodeletrapredefinidodopargrafo"/>
+    <w:link w:val="EquaoPHD"/>
+    <w:rsid w:val="004454D6"/>
+    <w:rPr>
+      <w:rFonts w:ascii="Times New Roman" w:eastAsia="Times New Roman" w:hAnsi="Times New Roman" w:cs="Times New Roman"/>
+      <w:sz w:val="24"/>
+      <w:szCs w:val="24"/>
+      <w:lang w:eastAsia="pt-PT"/>
+    </w:rPr>
+  </w:style>
+  <w:style w:type="character" w:styleId="TextodoMarcadordePosio">
+    <w:name w:val="Placeholder Text"/>
+    <w:basedOn w:val="Tipodeletrapredefinidodopargrafo"/>
+    <w:uiPriority w:val="99"/>
+    <w:semiHidden/>
+    <w:rsid w:val="004454D6"/>
+    <w:rPr>
+      <w:color w:val="808080"/>
+    </w:rPr>
   </w:style>
 </w:styles>
 </file>
@@ -3355,4 +4572,16 @@
     </a:ext>
   </a:extLst>
 </a:theme>
+</file>
+
+<file path=customXml/item1.xml><?xml version="1.0" encoding="utf-8"?>
+<b:Sources xmlns:b="http://schemas.openxmlformats.org/officeDocument/2006/bibliography" xmlns="http://schemas.openxmlformats.org/officeDocument/2006/bibliography" SelectedStyle="\IEEE2006OfficeOnline.xsl" StyleName="IEEE" Version="2006"/>
+</file>
+
+<file path=customXml/itemProps1.xml><?xml version="1.0" encoding="utf-8"?>
+<ds:datastoreItem xmlns:ds="http://schemas.openxmlformats.org/officeDocument/2006/customXml" ds:itemID="{BF938333-C674-406A-A202-1C0647E15E9F}">
+  <ds:schemaRefs>
+    <ds:schemaRef ds:uri="http://schemas.openxmlformats.org/officeDocument/2006/bibliography"/>
+  </ds:schemaRefs>
+</ds:datastoreItem>
 </file>
</xml_diff>